<commit_message>
adding lots of refs
</commit_message>
<xml_diff>
--- a/Documents for report/Bibliography.docx
+++ b/Documents for report/Bibliography.docx
@@ -39,6 +39,14 @@
         </w:rPr>
         <w:t>IKEATHING</w:t>
       </w:r>
+      <w:r>
+        <w:rPr>
+          <w:color w:val="FF0000"/>
+        </w:rPr>
+        <w:t>*******************</w:t>
+      </w:r>
+      <w:bookmarkStart w:id="0" w:name="_GoBack"/>
+      <w:bookmarkEnd w:id="0"/>
     </w:p>
     <w:p>
       <w:pPr>
@@ -94,23 +102,7 @@
         </w:numPr>
       </w:pPr>
       <w:r>
-        <w:t xml:space="preserve">J. Lim J, </w:t>
-      </w:r>
-      <w:proofErr w:type="spellStart"/>
-      <w:r>
-        <w:t>Pirsiavash</w:t>
-      </w:r>
-      <w:proofErr w:type="spellEnd"/>
-      <w:r>
-        <w:t xml:space="preserve"> H, </w:t>
-      </w:r>
-      <w:proofErr w:type="spellStart"/>
-      <w:r>
-        <w:t>Torralba</w:t>
-      </w:r>
-      <w:proofErr w:type="spellEnd"/>
-      <w:r>
-        <w:t xml:space="preserve"> A. Parsing IKEA Objects: Fine Pose Estimation. ICCV; 2013.</w:t>
+        <w:t>J. Lim J, Pirsiavash H, Torralba A. Parsing IKEA Objects: Fine Pose Estimation. ICCV; 2013.</w:t>
       </w:r>
     </w:p>
     <w:p>
@@ -141,14 +133,12 @@
           <w:numId w:val="1"/>
         </w:numPr>
       </w:pPr>
-      <w:proofErr w:type="spellStart"/>
       <w:r>
         <w:t>Keta</w:t>
       </w:r>
       <w:r>
         <w:t>i</w:t>
       </w:r>
-      <w:proofErr w:type="spellEnd"/>
       <w:r>
         <w:t xml:space="preserve"> [Internet]. Ketai.org. 2017 [cited 21 November 2017]. Available from: </w:t>
       </w:r>
@@ -210,12 +200,7 @@
         </w:numPr>
       </w:pPr>
       <w:r>
-        <w:t>MongoDB for GIANT Ideas [Internet]. MongoDB. 20</w:t>
-      </w:r>
-      <w:bookmarkStart w:id="0" w:name="_GoBack"/>
-      <w:bookmarkEnd w:id="0"/>
-      <w:r>
-        <w:t xml:space="preserve">17 [cited 11 December 2017]. Available from: </w:t>
+        <w:t xml:space="preserve">MongoDB for GIANT Ideas [Internet]. MongoDB. 2017 [cited 11 December 2017]. Available from: </w:t>
       </w:r>
       <w:hyperlink r:id="rId12" w:history="1">
         <w:r>
@@ -235,25 +220,7 @@
         </w:numPr>
       </w:pPr>
       <w:r>
-        <w:t xml:space="preserve">MongoDB Hosting: Database-as-a-Service by </w:t>
-      </w:r>
-      <w:proofErr w:type="spellStart"/>
-      <w:r>
-        <w:t>mLab</w:t>
-      </w:r>
-      <w:proofErr w:type="spellEnd"/>
-      <w:r>
-        <w:t xml:space="preserve"> [Internet]. </w:t>
-      </w:r>
-      <w:proofErr w:type="spellStart"/>
-      <w:proofErr w:type="gramStart"/>
-      <w:r>
-        <w:t>mLab</w:t>
-      </w:r>
-      <w:proofErr w:type="spellEnd"/>
-      <w:proofErr w:type="gramEnd"/>
-      <w:r>
-        <w:t xml:space="preserve">. 2017 [cited 11 December 2017]. Available from: </w:t>
+        <w:t xml:space="preserve">MongoDB Hosting: Database-as-a-Service by mLab [Internet]. mLab. 2017 [cited 11 December 2017]. Available from: </w:t>
       </w:r>
       <w:hyperlink r:id="rId13" w:history="1">
         <w:r>
@@ -272,15 +239,8 @@
           <w:numId w:val="1"/>
         </w:numPr>
       </w:pPr>
-      <w:proofErr w:type="spellStart"/>
-      <w:proofErr w:type="gramStart"/>
-      <w:r>
-        <w:t>pymongo</w:t>
-      </w:r>
-      <w:proofErr w:type="spellEnd"/>
-      <w:proofErr w:type="gramEnd"/>
-      <w:r>
-        <w:t xml:space="preserve"> 3.6.0 : Python Package Index [Internet]. Pypi.python.org. 2017 [cited 11 December 2017]. Available from: </w:t>
+      <w:r>
+        <w:t xml:space="preserve">pymongo 3.6.0 : Python Package Index [Internet]. Pypi.python.org. 2017 [cited 11 December 2017]. Available from: </w:t>
       </w:r>
       <w:hyperlink r:id="rId14" w:history="1">
         <w:r>
@@ -299,97 +259,198 @@
           <w:numId w:val="1"/>
         </w:numPr>
         <w:rPr>
+          <w:rFonts w:cstheme="minorHAnsi"/>
+        </w:rPr>
+      </w:pPr>
+      <w:r>
+        <w:rPr>
+          <w:rFonts w:cstheme="minorHAnsi"/>
+          <w:shd w:val="clear" w:color="auto" w:fill="FFFFFF"/>
+        </w:rPr>
+        <w:t xml:space="preserve">Facebook Login - Documentation - Facebook for Developers [Internet]. Facebook for Developers. 2017 [cited 11 December 2017]. Available from: </w:t>
+      </w:r>
+      <w:hyperlink r:id="rId15" w:history="1">
+        <w:r>
+          <w:rPr>
+            <w:rStyle w:val="Hyperlink"/>
+            <w:rFonts w:cstheme="minorHAnsi"/>
+            <w:shd w:val="clear" w:color="auto" w:fill="FFFFFF"/>
+          </w:rPr>
+          <w:t>https://developers.facebook.com/docs/facebook-login</w:t>
+        </w:r>
+      </w:hyperlink>
+    </w:p>
+    <w:p>
+      <w:pPr>
+        <w:pStyle w:val="ListParagraph"/>
+        <w:numPr>
+          <w:ilvl w:val="0"/>
+          <w:numId w:val="1"/>
+        </w:numPr>
+        <w:rPr>
+          <w:rFonts w:cstheme="minorHAnsi"/>
+        </w:rPr>
+      </w:pPr>
+      <w:r>
+        <w:rPr>
+          <w:rFonts w:cstheme="minorHAnsi"/>
+          <w:shd w:val="clear" w:color="auto" w:fill="FFFFFF"/>
+        </w:rPr>
+        <w:t>Google Identity Platform  |  Google Developers [Internet]. Google Developers. 2017 [cited 11 December 2017]. Available from: https://developers.google.com/identity/</w:t>
+      </w:r>
+    </w:p>
+    <w:p>
+      <w:pPr>
+        <w:pStyle w:val="ListParagraph"/>
+        <w:numPr>
+          <w:ilvl w:val="0"/>
+          <w:numId w:val="1"/>
+        </w:numPr>
+        <w:rPr>
+          <w:rFonts w:cstheme="minorHAnsi"/>
+        </w:rPr>
+      </w:pPr>
+      <w:r>
+        <w:rPr>
+          <w:rFonts w:cstheme="minorHAnsi"/>
+          <w:shd w:val="clear" w:color="auto" w:fill="FFFFFF"/>
+        </w:rPr>
+        <w:t>OAuth 2.0 — OAuth [Internet]. Oauth.net. 2017 [cited 12 December 2017]. Available from: https://oauth.net/2/</w:t>
+      </w:r>
+    </w:p>
+    <w:p>
+      <w:pPr>
+        <w:pStyle w:val="ListParagraph"/>
+        <w:numPr>
+          <w:ilvl w:val="0"/>
+          <w:numId w:val="1"/>
+        </w:numPr>
+        <w:rPr>
           <w:color w:val="FF0000"/>
         </w:rPr>
       </w:pPr>
-      <w:proofErr w:type="spellStart"/>
-      <w:r>
-        <w:rPr>
-          <w:color w:val="FF0000"/>
-        </w:rPr>
-        <w:t>cleon</w:t>
-      </w:r>
-      <w:proofErr w:type="spellEnd"/>
-    </w:p>
-    <w:p>
-      <w:pPr>
-        <w:pStyle w:val="ListParagraph"/>
-        <w:numPr>
-          <w:ilvl w:val="0"/>
-          <w:numId w:val="1"/>
-        </w:numPr>
-        <w:rPr>
-          <w:color w:val="FF0000"/>
-        </w:rPr>
-      </w:pPr>
-      <w:proofErr w:type="spellStart"/>
-      <w:r>
-        <w:rPr>
-          <w:color w:val="FF0000"/>
-        </w:rPr>
-        <w:t>cleon</w:t>
-      </w:r>
-      <w:proofErr w:type="spellEnd"/>
-    </w:p>
-    <w:p>
-      <w:pPr>
-        <w:pStyle w:val="ListParagraph"/>
-        <w:numPr>
-          <w:ilvl w:val="0"/>
-          <w:numId w:val="1"/>
-        </w:numPr>
-        <w:rPr>
-          <w:color w:val="FF0000"/>
-        </w:rPr>
-      </w:pPr>
-      <w:proofErr w:type="spellStart"/>
-      <w:r>
-        <w:rPr>
-          <w:color w:val="FF0000"/>
-        </w:rPr>
-        <w:t>cleon</w:t>
-      </w:r>
-      <w:proofErr w:type="spellEnd"/>
-    </w:p>
-    <w:p>
-      <w:pPr>
-        <w:pStyle w:val="ListParagraph"/>
-        <w:numPr>
-          <w:ilvl w:val="0"/>
-          <w:numId w:val="1"/>
-        </w:numPr>
-        <w:rPr>
-          <w:color w:val="FF0000"/>
-        </w:rPr>
-      </w:pPr>
-      <w:proofErr w:type="spellStart"/>
-      <w:r>
-        <w:rPr>
-          <w:color w:val="FF0000"/>
-        </w:rPr>
-        <w:t>cleon</w:t>
-      </w:r>
-      <w:proofErr w:type="spellEnd"/>
-    </w:p>
-    <w:p>
-      <w:pPr>
-        <w:pStyle w:val="ListParagraph"/>
-        <w:numPr>
-          <w:ilvl w:val="0"/>
-          <w:numId w:val="1"/>
-        </w:numPr>
-        <w:rPr>
-          <w:color w:val="FF0000"/>
-        </w:rPr>
-      </w:pPr>
-      <w:proofErr w:type="spellStart"/>
-      <w:r>
-        <w:rPr>
-          <w:color w:val="FF0000"/>
-        </w:rPr>
-        <w:t>cleon</w:t>
-      </w:r>
-      <w:proofErr w:type="spellEnd"/>
+      <w:r>
+        <w:rPr>
+          <w:rFonts w:ascii="Calibri" w:hAnsi="Calibri" w:cs="Calibri"/>
+          <w:color w:val="000000"/>
+        </w:rPr>
+        <w:t>Győrödi C, Gyorodi R, Pecherle G, Olah A. A Comparative Study: MongoDB vs. MySQL. University of Oradea; 2015.</w:t>
+      </w:r>
+    </w:p>
+    <w:p>
+      <w:pPr>
+        <w:pStyle w:val="ListParagraph"/>
+        <w:numPr>
+          <w:ilvl w:val="0"/>
+          <w:numId w:val="1"/>
+        </w:numPr>
+        <w:rPr>
+          <w:rFonts w:cstheme="minorHAnsi"/>
+        </w:rPr>
+      </w:pPr>
+      <w:r>
+        <w:rPr>
+          <w:rFonts w:cstheme="minorHAnsi"/>
+          <w:shd w:val="clear" w:color="auto" w:fill="FFFFFF"/>
+        </w:rPr>
+        <w:t xml:space="preserve">Android Studio and SDK Tools | Android Studio [Internet]. Developer.android.com. 2017 [cited 12 December 2017]. Available from: </w:t>
+      </w:r>
+      <w:hyperlink r:id="rId16" w:history="1">
+        <w:r>
+          <w:rPr>
+            <w:rStyle w:val="Hyperlink"/>
+            <w:rFonts w:cstheme="minorHAnsi"/>
+            <w:shd w:val="clear" w:color="auto" w:fill="FFFFFF"/>
+          </w:rPr>
+          <w:t>https://developer.android.com/studio/index.html</w:t>
+        </w:r>
+      </w:hyperlink>
+    </w:p>
+    <w:p>
+      <w:pPr>
+        <w:pStyle w:val="ListParagraph"/>
+        <w:numPr>
+          <w:ilvl w:val="0"/>
+          <w:numId w:val="1"/>
+        </w:numPr>
+        <w:rPr>
+          <w:rFonts w:cstheme="minorHAnsi"/>
+        </w:rPr>
+      </w:pPr>
+      <w:r>
+        <w:rPr>
+          <w:rFonts w:cstheme="minorHAnsi"/>
+          <w:shd w:val="clear" w:color="auto" w:fill="FFFFFF"/>
+        </w:rPr>
+        <w:t>Shapiro L, Stockman G. Computer vision. Upper Saddle River, New Jersey: Prentice Hall; 2001.</w:t>
+      </w:r>
+    </w:p>
+    <w:p>
+      <w:pPr>
+        <w:pStyle w:val="ListParagraph"/>
+        <w:numPr>
+          <w:ilvl w:val="0"/>
+          <w:numId w:val="1"/>
+        </w:numPr>
+        <w:rPr>
+          <w:rFonts w:cstheme="minorHAnsi"/>
+        </w:rPr>
+      </w:pPr>
+      <w:r>
+        <w:rPr>
+          <w:rFonts w:cstheme="minorHAnsi"/>
+          <w:shd w:val="clear" w:color="auto" w:fill="FFFFFF"/>
+        </w:rPr>
+        <w:t>Barghout L, Sheynin J. Real-world scene perception and perceptual organization: Lessons from Computer Vision. Journal of Vision. 2013;13(9):709-709.</w:t>
+      </w:r>
+    </w:p>
+    <w:p>
+      <w:pPr>
+        <w:pStyle w:val="ListParagraph"/>
+        <w:numPr>
+          <w:ilvl w:val="0"/>
+          <w:numId w:val="1"/>
+        </w:numPr>
+        <w:rPr>
+          <w:rFonts w:cstheme="minorHAnsi"/>
+        </w:rPr>
+      </w:pPr>
+      <w:r>
+        <w:rPr>
+          <w:rFonts w:cstheme="minorHAnsi"/>
+          <w:shd w:val="clear" w:color="auto" w:fill="FFFFFF"/>
+        </w:rPr>
+        <w:t xml:space="preserve">Wikitude Augmented Reality- The World's Leading Cross-Platform AR SDK [Internet]. Wikitude. 2017 [cited 11 December 2017]. Available from: </w:t>
+      </w:r>
+      <w:hyperlink r:id="rId17" w:history="1">
+        <w:r>
+          <w:rPr>
+            <w:rStyle w:val="Hyperlink"/>
+            <w:rFonts w:cstheme="minorHAnsi"/>
+            <w:shd w:val="clear" w:color="auto" w:fill="FFFFFF"/>
+          </w:rPr>
+          <w:t>https://www.wikitude.com/</w:t>
+        </w:r>
+      </w:hyperlink>
+    </w:p>
+    <w:p>
+      <w:pPr>
+        <w:pStyle w:val="ListParagraph"/>
+        <w:numPr>
+          <w:ilvl w:val="0"/>
+          <w:numId w:val="1"/>
+        </w:numPr>
+        <w:rPr>
+          <w:rFonts w:cstheme="minorHAnsi"/>
+        </w:rPr>
+      </w:pPr>
+      <w:r>
+        <w:rPr>
+          <w:rFonts w:cstheme="minorHAnsi"/>
+          <w:shd w:val="clear" w:color="auto" w:fill="FFFFFF"/>
+        </w:rPr>
+        <w:t>Messaging SDK and Chat API for Mobile Apps and Websites | SendBird [Internet]. SendBird. 2017 [cited 13 December 2017]. Available from: http://sendbird.com</w:t>
+      </w:r>
     </w:p>
     <w:p>
       <w:pPr>
@@ -411,14 +472,15 @@
           <w:numId w:val="1"/>
         </w:numPr>
         <w:rPr>
-          <w:color w:val="FF0000"/>
-        </w:rPr>
-      </w:pPr>
-      <w:r>
-        <w:rPr>
-          <w:color w:val="FF0000"/>
-        </w:rPr>
-        <w:t>Cleon</w:t>
+          <w:rFonts w:cstheme="minorHAnsi"/>
+        </w:rPr>
+      </w:pPr>
+      <w:r>
+        <w:rPr>
+          <w:rFonts w:cstheme="minorHAnsi"/>
+          <w:shd w:val="clear" w:color="auto" w:fill="FFFFFF"/>
+        </w:rPr>
+        <w:t>Comport A, Marchand E, Pressigout M, Chaumette F. Real-time markerless tracking for augmented reality: the virtual visual servoing framework. IEEE Transactions on Visualization and Computer Graphics. 2006;12(4):615-628.</w:t>
       </w:r>
     </w:p>
     <w:p>

</xml_diff>